<commit_message>
Logbog, test og beregninger
</commit_message>
<xml_diff>
--- a/Hardware/Enhedstest af hardware udkast.docx
+++ b/Hardware/Enhedstest af hardware udkast.docx
@@ -23,7 +23,15 @@
     </w:p>
     <w:p/>
     <w:p>
-      <w:r>
+      <w:pPr>
+        <w:rPr>
+          <w:b/>
+        </w:rPr>
+      </w:pPr>
+      <w:r>
+        <w:rPr>
+          <w:b/>
+        </w:rPr>
         <w:t>Modultest af forstærkeren</w:t>
       </w:r>
     </w:p>
@@ -32,44 +40,57 @@
         <w:t xml:space="preserve">I modultesten af forstærkeren </w:t>
       </w:r>
       <w:r>
-        <w:t xml:space="preserve">blev Analog </w:t>
-      </w:r>
-      <w:proofErr w:type="spellStart"/>
-      <w:r>
-        <w:t>Discovery</w:t>
-      </w:r>
-      <w:proofErr w:type="spellEnd"/>
+        <w:t xml:space="preserve">blev Analog Discovery </w:t>
+      </w:r>
+      <w:r>
+        <w:t>brugt som spændingsforsyning og oscilloskop på to forskellige målepunkter</w:t>
+      </w:r>
+      <w:r>
+        <w:t xml:space="preserve"> placeret ved henholdsvis indgangs signalet og udgangssignalet. </w:t>
+      </w:r>
+    </w:p>
+    <w:p>
+      <w:r>
+        <w:t>Da tryktransduceren forventes at have output spændinger i området</w:t>
+      </w:r>
+      <w:r>
+        <w:t xml:space="preserve"> 0 til 6,25 mV</w:t>
+      </w:r>
       <w:r>
         <w:t xml:space="preserve"> </w:t>
       </w:r>
       <w:r>
-        <w:t>brugt som spændingsforsyning og oscilloskop på to forskellige målepunkter</w:t>
-      </w:r>
-      <w:r>
-        <w:t xml:space="preserve"> placeret ved henholdsvis indgangs signalet og udgangssignalet. </w:t>
-      </w:r>
-    </w:p>
-    <w:p>
-      <w:r>
-        <w:t>Da tryktransduceren forventes at have output spændinger i området</w:t>
-      </w:r>
-      <w:r>
-        <w:t xml:space="preserve"> 0 til 6,25 mV</w:t>
+        <w:t xml:space="preserve">blev signalet fra transduceren simuleret ved en sinus på </w:t>
+      </w:r>
+      <w:r>
+        <w:t>1</w:t>
+      </w:r>
+      <w:r>
+        <w:t xml:space="preserve"> Hz med et offset på </w:t>
+      </w:r>
+      <w:r>
+        <w:t xml:space="preserve">0. </w:t>
+      </w:r>
+      <w:r>
+        <w:t xml:space="preserve">Den laveste amplitude for indgangs signalet var 1 mV. For hver måling blev amplituden for indgangs signalet sat op med 1 mV indtil den sidste måling </w:t>
+      </w:r>
+      <w:r>
+        <w:t xml:space="preserve">hvor amplituden var nået op </w:t>
+      </w:r>
+      <w:r>
+        <w:t>på 10 mV</w:t>
+      </w:r>
+      <w:r>
+        <w:t>. Således</w:t>
       </w:r>
       <w:r>
         <w:t xml:space="preserve"> </w:t>
       </w:r>
       <w:r>
-        <w:t xml:space="preserve">blev signalet fra transduceren simuleret ved en sinus på </w:t>
-      </w:r>
-      <w:r>
-        <w:t>1</w:t>
-      </w:r>
-      <w:r>
-        <w:t xml:space="preserve"> Hz med et offset på </w:t>
-      </w:r>
-      <w:r>
-        <w:t>0. Amplituden blev under målingerne ændret således, at der blev 10 forskellige målinger. Reelt set var det kun nødvendigt at teste op til 6 mV eller 7 mV, da det er</w:t>
+        <w:t>blev der</w:t>
+      </w:r>
+      <w:r>
+        <w:t xml:space="preserve"> 10 forskellige målinger. Reelt set var det kun nødvendigt at teste op til 6 mV eller 7 mV, da det er</w:t>
       </w:r>
       <w:r>
         <w:t xml:space="preserve"> herimellem, at man kan forvente et max tryk fra transduceren at ligge. Da der alligevel er taget målepunkter op til 10 mV skyldes det at der ved flere målinger kan laves en ”pænere” tendenslinje ved lineær regression. </w:t>
@@ -91,15 +112,7 @@
         <w:t xml:space="preserve">Ud af målingerne blev der foretaget lineærregression over de 10 målepunkter. Tendenslinjen </w:t>
       </w:r>
       <w:r>
-        <w:t xml:space="preserve">der kom ud af den </w:t>
-      </w:r>
-      <w:proofErr w:type="spellStart"/>
-      <w:r>
-        <w:t>linæreregression</w:t>
-      </w:r>
-      <w:proofErr w:type="spellEnd"/>
-      <w:r>
-        <w:t xml:space="preserve"> </w:t>
+        <w:t xml:space="preserve">der kom ud af den linæreregression </w:t>
       </w:r>
       <w:r>
         <w:t xml:space="preserve">blev </w:t>
@@ -161,10 +174,7 @@
         <w:t>2</w:t>
       </w:r>
       <w:r>
-        <w:t xml:space="preserve"> værdi indikerer at der er</w:t>
-      </w:r>
-      <w:r>
-        <w:t xml:space="preserve"> en tydelig lineær sammenhænge mellem den påtrykte spænding og spændingen af output</w:t>
+        <w:t xml:space="preserve"> værdi indikerer at der er en tydelig lineær sammenhænge mellem den påtrykte spænding og spændingen af output</w:t>
       </w:r>
       <w:r>
         <w:t>, dvs. forstærkningen</w:t>
@@ -173,35 +183,267 @@
         <w:t xml:space="preserve"> er lineær</w:t>
       </w:r>
       <w:r>
-        <w:t>.</w:t>
-      </w:r>
-      <w:r>
+        <w:t xml:space="preserve">. </w:t>
+      </w:r>
+    </w:p>
+    <w:p>
+      <w:r>
+        <w:t>Senere påtrykte</w:t>
+      </w:r>
+      <w:r>
+        <w:t>s</w:t>
+      </w:r>
+      <w:r>
+        <w:t xml:space="preserve"> samme målopstilling et DC-signal</w:t>
+      </w:r>
+      <w:r>
+        <w:t xml:space="preserve"> med amplituder startende fra 3mV op til 10 mV. Igen blev amplituden øget med 1 mV for hvert måling således</w:t>
+      </w:r>
+      <w:r>
+        <w:t>,</w:t>
+      </w:r>
+      <w:r>
+        <w:t xml:space="preserve"> at der blev 7 målepunkter. Ved målinger foretaget på signaler med både 1 mV og 2 mV er offsettet i Analogen så stort at </w:t>
+      </w:r>
+      <w:r>
+        <w:t>målingerne er umulige (HVAAAD?!)</w:t>
+      </w:r>
+    </w:p>
+    <w:p>
+      <w:r>
+        <w:t>Efter at have foretaget lineærregression på de 7 målepunkter så tendenslinjen ud som følger:</w:t>
+      </w:r>
+    </w:p>
+    <w:p>
+      <w:pPr>
+        <w:jc w:val="center"/>
+      </w:pPr>
+      <w:r>
+        <w:t>Y = 386,38x + 0,5547</w:t>
+      </w:r>
+      <w:r>
+        <w:tab/>
+        <w:t xml:space="preserve">hvor </w:t>
+      </w:r>
+      <w:r>
+        <w:t>R² = 0,9979</w:t>
+      </w:r>
+    </w:p>
+    <w:p>
+      <w:r>
+        <w:t xml:space="preserve">Forstærkningen givet ud fra de 7 måle punkter er </w:t>
+      </w:r>
+      <w:r>
+        <w:t>på 386 hvilket er en del under den målte forstærkning når systemet påtrykkes et sinussignal i stedet for et DC-signal. Dette kan skyldes at der i målingen aff DC-signalet er færre målepunkter, og at det dermed bliver en mere usikker måling, da selv en mindre måleusikkerhed har en større indflydelse på den målte forstærkning.</w:t>
+      </w:r>
+    </w:p>
+    <w:p>
+      <w:pPr>
+        <w:rPr>
+          <w:b/>
+        </w:rPr>
+      </w:pPr>
+      <w:r>
+        <w:rPr>
+          <w:b/>
+        </w:rPr>
+        <w:lastRenderedPageBreak/>
         <w:t xml:space="preserve"> </w:t>
       </w:r>
-    </w:p>
-    <w:p>
+      <w:r>
+        <w:rPr>
+          <w:b/>
+        </w:rPr>
+        <w:t>Modultest af</w:t>
+      </w:r>
+      <w:r>
+        <w:rPr>
+          <w:b/>
+        </w:rPr>
+        <w:t xml:space="preserve"> det analoge filter</w:t>
+      </w:r>
+    </w:p>
+    <w:p>
+      <w:r>
+        <w:t xml:space="preserve">I modultesten af det analoge filter blev Analog Discovery brugt som spændingsforsyning, signal generator og som oscilloskop til at måle amplituderne for input signalet og output signalet for filteret. </w:t>
+      </w:r>
+    </w:p>
+    <w:p/>
+    <w:p>
+      <w:r>
+        <w:t>INDSÆT BILLEDE AF MÅL OPSTILLING</w:t>
+      </w:r>
+    </w:p>
+    <w:p>
+      <w:r>
+        <w:t>BILLEDE TEKST: Måleopstilling ved modul test af forstærkeren.</w:t>
+      </w:r>
+    </w:p>
+    <w:p/>
+    <w:p>
+      <w:r>
+        <w:t xml:space="preserve">I modultesten af det analoge filter ændres frekvensen for det påtrykte sinussignal på filter indgangen. Der blev målt på i alt 21 målepunkter som lå i intervallet 1 Hz til 500 Hz, se </w:t>
+      </w:r>
+      <w:r>
+        <w:t>bilag XX</w:t>
+      </w:r>
+      <w:r>
+        <w:t xml:space="preserve"> for de præcise angivelser af de udvalgte målefrekvenser.</w:t>
+      </w:r>
+      <w:r>
+        <w:t xml:space="preserve"> Output amplituden samt Δt mellem de to grafer blev aflæst på de to grafer. På baggrund af disse målinger </w:t>
+      </w:r>
+      <w:r>
+        <w:t xml:space="preserve">blev dæmpningen af signalet afbildet og fasedrejet udregnet og afbilledet. </w:t>
+      </w:r>
+    </w:p>
+    <w:p>
+      <w:r>
+        <w:t xml:space="preserve">INDSÆT BILLEDE AF DET DÆMPEDE SIGNAL </w:t>
+      </w:r>
+    </w:p>
+    <w:p>
+      <w:r>
+        <w:t xml:space="preserve">BILLEDE TEKST: </w:t>
+      </w:r>
+      <w:r>
+        <w:t xml:space="preserve">Amplitude størrelse for output signalet fra filteret når input signal har en amplitude på 2,5 V. </w:t>
+      </w:r>
+    </w:p>
+    <w:p/>
+    <w:p>
+      <w:r>
+        <w:t>INDSÆT BILLEDE AF FASEDREJ</w:t>
+      </w:r>
+    </w:p>
+    <w:p>
+      <w:r>
+        <w:t>Graf!!</w:t>
+      </w:r>
+      <w:r>
+        <w:t xml:space="preserve"> TEKST: </w:t>
+      </w:r>
+      <w:r>
+        <w:t>Fasedrejningen for output signalet fra filteret set i forhold til forskellige frekvenser.</w:t>
+      </w:r>
+    </w:p>
+    <w:p/>
+    <w:p>
+      <w:r>
+        <w:t xml:space="preserve">Det gælder generelt for et 2. ordensfilter af standarttypen som der er arbejdet med igennem projektet at fasen er 0⁰ en dekade før filterets knækfrekvens og falder med -90⁰/dekade frem til dekaden efter knækfrekvensen. Derfor skal filteret i praksis have et fasedrej på minus -90⁰ ved knækfrekvensen 50 Hz. Som det ses ud graf!! er fasedrejet ved frekvensen 5 Hz -5,2⁰, denne skulle reelt set have været 0⁰. </w:t>
+      </w:r>
+    </w:p>
+    <w:p>
+      <w:r>
+        <w:t>Ved knækfrekvensen som er sat til 50 Hz er fasedrejet -</w:t>
+      </w:r>
+      <w:r>
+        <w:t>86,4</w:t>
+      </w:r>
+      <w:r>
+        <w:t>⁰</w:t>
+      </w:r>
+      <w:r>
+        <w:t xml:space="preserve">, hvor fasedrejet skulle have været </w:t>
+      </w:r>
+      <w:r>
+        <w:t>-</w:t>
+      </w:r>
+      <w:r>
+        <w:t xml:space="preserve">90⁰. </w:t>
+      </w:r>
+      <w:r>
+        <w:t xml:space="preserve">Ved målingen for 53 Hz er fasedrejet -95,4⁰. Dermed kan der argumenteres for, at filterets reelle knækfrekvens må ligge et sted imellem 50 Hz og 53 Hz. </w:t>
+      </w:r>
+    </w:p>
+    <w:p>
+      <w:r>
+        <w:t xml:space="preserve">For målingen på 500 Hz er fasedrejet -180⁰, hvilket stemmer overens med teorien for </w:t>
+      </w:r>
+      <w:r>
+        <w:t xml:space="preserve">2. ordensfilterets fasekarakteristik. </w:t>
+      </w:r>
+    </w:p>
+    <w:p/>
+    <w:p>
+      <w:pPr>
+        <w:rPr>
+          <w:b/>
+        </w:rPr>
+      </w:pPr>
+      <w:r>
+        <w:rPr>
+          <w:b/>
+        </w:rPr>
+        <w:t>Integrationstest for forstærker og analog</w:t>
+      </w:r>
+      <w:r>
+        <w:rPr>
+          <w:b/>
+        </w:rPr>
+        <w:t xml:space="preserve">e </w:t>
+      </w:r>
+      <w:r>
+        <w:rPr>
+          <w:b/>
+        </w:rPr>
+        <w:t>filter sammen</w:t>
+      </w:r>
+    </w:p>
+    <w:p>
+      <w:r>
+        <w:t xml:space="preserve">Til integrationstesten af forstærkeren og det analoge filter blev Analog Discoverys signalgenerator koblet til indgangen på forstærkeren som blev påtrykt et sinussignal med varierende amplituder og frekvenser fra en måling til den næste. </w:t>
+      </w:r>
+    </w:p>
+    <w:p>
+      <w:r>
+        <w:t>HVAD HAR VI MÅLT!??!?!?!?!??!?!?!!?!?!?!?!!?!??!?!?!?!?!?!??!?!?!?!?!?!??!!?!?!?!?!??!?!?!?!?!?!?!?!?!?!?!</w:t>
+      </w:r>
+    </w:p>
+    <w:p/>
+    <w:p>
+      <w:pPr>
+        <w:rPr>
+          <w:b/>
+        </w:rPr>
+      </w:pPr>
+      <w:r>
+        <w:rPr>
+          <w:b/>
+        </w:rPr>
+        <w:lastRenderedPageBreak/>
+        <w:t xml:space="preserve">Integrationstest med vandsøjle </w:t>
+      </w:r>
+    </w:p>
+    <w:p>
+      <w:r>
+        <w:t xml:space="preserve">I integrationstesten blev hele hardware delen dvs. transducer, forstærker og analogt filter testet på en vandsøjle, med et bestemt tryk. Transduceren blev koblet til vandsøjlen. </w:t>
+      </w:r>
+    </w:p>
+    <w:p>
+      <w:r>
+        <w:t xml:space="preserve">Ved et vandsøjletryk på 100mmHg </w:t>
+      </w:r>
+      <w:r>
+        <w:t xml:space="preserve">blev der målt 2,1 mV som den spænding der kom fra transduceren ind i forstærkeren. Ved udgangen på det analoge filter blev der målt 945mV. Da der var tale om et statisk tryk </w:t>
+      </w:r>
+      <w:r>
+        <w:t>svarer det altså til et DC-signal.</w:t>
+      </w:r>
       <w:bookmarkStart w:id="0" w:name="_GoBack"/>
       <w:bookmarkEnd w:id="0"/>
     </w:p>
     <w:p/>
-    <w:p>
-      <w:r>
-        <w:t xml:space="preserve"> </w:t>
-      </w:r>
-    </w:p>
-    <w:p/>
-    <w:p/>
-    <w:p>
-      <w:r>
-        <w:t xml:space="preserve"> </w:t>
-      </w:r>
-      <w:proofErr w:type="gramStart"/>
-      <w:r>
-        <w:t>og</w:t>
-      </w:r>
-      <w:proofErr w:type="gramEnd"/>
-      <w:r>
-        <w:t xml:space="preserve"> amplitude optil 6</w:t>
+    <w:p/>
+    <w:p>
+      <w:r>
+        <w:t xml:space="preserve">til at </w:t>
+      </w:r>
+    </w:p>
+    <w:p/>
+    <w:p>
+      <w:r>
+        <w:t xml:space="preserve"> og amplitude optil 6</w:t>
       </w:r>
     </w:p>
     <w:p>
@@ -214,26 +456,13 @@
     <w:p/>
     <w:p>
       <w:r>
-        <w:t xml:space="preserve">250 </w:t>
-      </w:r>
-      <w:proofErr w:type="spellStart"/>
-      <w:proofErr w:type="gramStart"/>
-      <w:r>
-        <w:t>mmHg</w:t>
-      </w:r>
-      <w:proofErr w:type="spellEnd"/>
-      <w:r>
-        <w:t xml:space="preserve"> </w:t>
+        <w:t xml:space="preserve">250 mmHg </w:t>
       </w:r>
       <w:r>
         <w:sym w:font="Wingdings" w:char="F0E0"/>
       </w:r>
       <w:r>
-        <w:t xml:space="preserve"> 6</w:t>
-      </w:r>
-      <w:proofErr w:type="gramEnd"/>
-      <w:r>
-        <w:t xml:space="preserve">,25 mV  </w:t>
+        <w:t xml:space="preserve"> 6,25 mV  </w:t>
       </w:r>
       <w:r>
         <w:sym w:font="Wingdings" w:char="F0E0"/>
@@ -243,21 +472,8 @@
       </w:r>
     </w:p>
     <w:p>
-      <w:proofErr w:type="spellStart"/>
-      <w:r>
-        <w:t>Egenstør</w:t>
-      </w:r>
-      <w:proofErr w:type="spellEnd"/>
-      <w:r>
-        <w:t xml:space="preserve"> bliver lavere når vi bruger en input </w:t>
-      </w:r>
-      <w:proofErr w:type="spellStart"/>
-      <w:r>
-        <w:t>brance</w:t>
-      </w:r>
-      <w:proofErr w:type="spellEnd"/>
-      <w:r>
-        <w:t xml:space="preserve"> der passer</w:t>
+      <w:r>
+        <w:t>Egenstør bliver lavere når vi bruger en input brance der passer</w:t>
       </w:r>
     </w:p>
     <w:p>
@@ -279,6 +495,12 @@
     <w:p>
       <w:r>
         <w:t>120 + 4,7 modstand i forstærker</w:t>
+      </w:r>
+    </w:p>
+    <w:p/>
+    <w:p>
+      <w:r>
+        <w:t>Straingage + transducer</w:t>
       </w:r>
     </w:p>
     <w:sectPr>
@@ -712,6 +934,16 @@
     <w:semiHidden/>
     <w:unhideWhenUsed/>
   </w:style>
+  <w:style w:type="character" w:styleId="Pladsholdertekst">
+    <w:name w:val="Placeholder Text"/>
+    <w:basedOn w:val="Standardskrifttypeiafsnit"/>
+    <w:uiPriority w:val="99"/>
+    <w:semiHidden/>
+    <w:rsid w:val="00DF3953"/>
+    <w:rPr>
+      <w:color w:val="808080"/>
+    </w:rPr>
+  </w:style>
 </w:styles>
 </file>
 

</xml_diff>